<commit_message>
Aggiunti campi indirizzo a RFC2
</commit_message>
<xml_diff>
--- a/Documents/Eat&Reorder - Use Cases documents/UC RFC Consegna/RFC2 - VisualizzaDettagliConsegna.docx
+++ b/Documents/Eat&Reorder - Use Cases documents/UC RFC Consegna/RFC2 - VisualizzaDettagliConsegna.docx
@@ -76,15 +76,7 @@
                 <w:b/>
                 <w:bCs/>
               </w:rPr>
-              <w:t xml:space="preserve"> - </w:t>
-            </w:r>
-            <w:proofErr w:type="spellStart"/>
-            <w:r>
-              <w:rPr>
-                <w:b/>
-                <w:bCs/>
-              </w:rPr>
-              <w:t>Visualizza</w:t>
+              <w:t xml:space="preserve"> - Visualizza</w:t>
             </w:r>
             <w:r>
               <w:rPr>
@@ -107,7 +99,6 @@
               </w:rPr>
               <w:t>a</w:t>
             </w:r>
-            <w:proofErr w:type="spellEnd"/>
           </w:p>
         </w:tc>
       </w:tr>
@@ -404,7 +395,15 @@
               <w:t xml:space="preserve"> consegn</w:t>
             </w:r>
             <w:r>
-              <w:t>a.</w:t>
+              <w:t>a</w:t>
+            </w:r>
+            <w:r>
+              <w:t xml:space="preserve"> con indirizzo di ritiro e indirizzo di consegna</w:t>
+            </w:r>
+            <w:bookmarkStart w:id="0" w:name="_GoBack"/>
+            <w:bookmarkEnd w:id="0"/>
+            <w:r>
+              <w:t>.</w:t>
             </w:r>
           </w:p>
         </w:tc>
@@ -502,8 +501,6 @@
               </w:rPr>
               <w:t>.</w:t>
             </w:r>
-            <w:bookmarkStart w:id="0" w:name="_GoBack"/>
-            <w:bookmarkEnd w:id="0"/>
           </w:p>
         </w:tc>
       </w:tr>

</xml_diff>